<commit_message>
Fixed skill development plan
</commit_message>
<xml_diff>
--- a/Skill development plan/n9332260 Seyoung Kim Skill Development Plan.docx
+++ b/Skill development plan/n9332260 Seyoung Kim Skill Development Plan.docx
@@ -358,8 +358,6 @@
               </w:rPr>
               <w:t>332260</w:t>
             </w:r>
-            <w:bookmarkStart w:id="0" w:name="_GoBack"/>
-            <w:bookmarkEnd w:id="0"/>
           </w:p>
         </w:tc>
       </w:tr>
@@ -453,7 +451,7 @@
           <w:p>
             <w:pPr>
               <w:rPr>
-                <w:rFonts w:ascii="Arial" w:hAnsi="Arial" w:cs="Arial" w:hint="eastAsia"/>
+                <w:rFonts w:ascii="Arial" w:hAnsi="Arial" w:cs="Arial"/>
                 <w:b/>
                 <w:bCs/>
                 <w:sz w:val="20"/>
@@ -511,6 +509,7 @@
           <w:bCs/>
           <w:sz w:val="20"/>
           <w:szCs w:val="20"/>
+          <w:u w:val="single"/>
         </w:rPr>
       </w:pPr>
       <w:r>
@@ -564,7 +563,27 @@
           <w:szCs w:val="20"/>
           <w:lang w:eastAsia="ko-KR"/>
         </w:rPr>
-        <w:t xml:space="preserve"> and JavaScript for the assignment when I studied developing website in </w:t>
+        <w:t xml:space="preserve"> and JavaScript</w:t>
+      </w:r>
+      <w:r>
+        <w:rPr>
+          <w:rFonts w:ascii="Arial" w:hAnsi="Arial" w:cs="Arial"/>
+          <w:bCs/>
+          <w:sz w:val="20"/>
+          <w:szCs w:val="20"/>
+          <w:lang w:eastAsia="ko-KR"/>
+        </w:rPr>
+        <w:t xml:space="preserve"> skills</w:t>
+      </w:r>
+      <w:r>
+        <w:rPr>
+          <w:rFonts w:ascii="Arial" w:hAnsi="Arial" w:cs="Arial"/>
+          <w:bCs/>
+          <w:sz w:val="20"/>
+          <w:szCs w:val="20"/>
+          <w:lang w:eastAsia="ko-KR"/>
+        </w:rPr>
+        <w:t xml:space="preserve"> for the assignment when I studied developing website in </w:t>
       </w:r>
       <w:r>
         <w:rPr>
@@ -813,19 +832,6 @@
         </w:rPr>
         <w:t xml:space="preserve">Relevance to the project, and to your role within the project </w:t>
       </w:r>
-    </w:p>
-    <w:p>
-      <w:pPr>
-        <w:spacing w:line="276" w:lineRule="auto"/>
-        <w:jc w:val="both"/>
-        <w:rPr>
-          <w:rFonts w:ascii="Arial" w:eastAsia="SimSun" w:hAnsi="Arial" w:cs="Arial"/>
-          <w:b/>
-          <w:bCs/>
-          <w:sz w:val="20"/>
-          <w:szCs w:val="20"/>
-        </w:rPr>
-      </w:pPr>
     </w:p>
     <w:p>
       <w:pPr>
@@ -1021,8 +1027,29 @@
           <w:rFonts w:ascii="Arial" w:hAnsi="Arial" w:cs="Arial"/>
           <w:sz w:val="20"/>
           <w:szCs w:val="20"/>
-        </w:rPr>
-      </w:pPr>
+          <w:u w:val="single"/>
+        </w:rPr>
+      </w:pPr>
+      <w:r>
+        <w:rPr>
+          <w:rFonts w:ascii="Arial" w:hAnsi="Arial" w:cs="Arial"/>
+          <w:b/>
+          <w:bCs/>
+          <w:sz w:val="20"/>
+          <w:szCs w:val="20"/>
+          <w:u w:val="single"/>
+        </w:rPr>
+        <w:t>Plan to acquire this skill</w:t>
+      </w:r>
+      <w:r>
+        <w:rPr>
+          <w:rFonts w:ascii="Arial" w:hAnsi="Arial" w:cs="Arial"/>
+          <w:sz w:val="20"/>
+          <w:szCs w:val="20"/>
+          <w:u w:val="single"/>
+        </w:rPr>
+        <w:t xml:space="preserve"> </w:t>
+      </w:r>
     </w:p>
     <w:p>
       <w:pPr>
@@ -1032,43 +1059,77 @@
           <w:rFonts w:ascii="Arial" w:hAnsi="Arial" w:cs="Arial"/>
           <w:sz w:val="20"/>
           <w:szCs w:val="20"/>
-        </w:rPr>
-      </w:pPr>
-      <w:r>
-        <w:rPr>
-          <w:rFonts w:ascii="Arial" w:hAnsi="Arial" w:cs="Arial"/>
-          <w:b/>
-          <w:bCs/>
-          <w:sz w:val="20"/>
-          <w:szCs w:val="20"/>
           <w:u w:val="single"/>
         </w:rPr>
-        <w:t>Plan to acquire this skill</w:t>
-      </w:r>
-      <w:r>
-        <w:rPr>
-          <w:rFonts w:ascii="Arial" w:hAnsi="Arial" w:cs="Arial"/>
-          <w:sz w:val="20"/>
-          <w:szCs w:val="20"/>
-          <w:u w:val="single"/>
-        </w:rPr>
-        <w:t xml:space="preserve"> </w:t>
-      </w:r>
+      </w:pPr>
+      <w:bookmarkStart w:id="0" w:name="_GoBack"/>
+      <w:bookmarkEnd w:id="0"/>
     </w:p>
     <w:p>
       <w:pPr>
+        <w:pStyle w:val="a4"/>
+        <w:numPr>
+          <w:ilvl w:val="0"/>
+          <w:numId w:val="11"/>
+        </w:numPr>
         <w:spacing w:line="276" w:lineRule="auto"/>
         <w:jc w:val="both"/>
         <w:rPr>
           <w:rFonts w:ascii="Arial" w:hAnsi="Arial" w:cs="Arial"/>
-          <w:sz w:val="20"/>
-          <w:szCs w:val="20"/>
-          <w:lang w:eastAsia="ko-KR"/>
-        </w:rPr>
-      </w:pPr>
+          <w:b/>
+          <w:sz w:val="20"/>
+          <w:szCs w:val="20"/>
+          <w:lang w:eastAsia="ko-KR"/>
+        </w:rPr>
+      </w:pPr>
+      <w:r>
+        <w:rPr>
+          <w:rFonts w:ascii="Arial" w:hAnsi="Arial" w:cs="Arial"/>
+          <w:b/>
+          <w:sz w:val="20"/>
+          <w:szCs w:val="20"/>
+          <w:lang w:eastAsia="ko-KR"/>
+        </w:rPr>
+        <w:t xml:space="preserve">Study the basics of </w:t>
+      </w:r>
+      <w:r>
+        <w:rPr>
+          <w:rFonts w:ascii="Arial" w:hAnsi="Arial" w:cs="Arial"/>
+          <w:b/>
+          <w:sz w:val="20"/>
+          <w:szCs w:val="20"/>
+          <w:lang w:eastAsia="ko-KR"/>
+        </w:rPr>
+        <w:t>front</w:t>
+      </w:r>
+      <w:r>
+        <w:rPr>
+          <w:rFonts w:ascii="Arial" w:hAnsi="Arial" w:cs="Arial"/>
+          <w:b/>
+          <w:sz w:val="20"/>
+          <w:szCs w:val="20"/>
+          <w:lang w:eastAsia="ko-KR"/>
+        </w:rPr>
+        <w:t>-end Design</w:t>
+      </w:r>
+      <w:r>
+        <w:rPr>
+          <w:rFonts w:ascii="Arial" w:hAnsi="Arial" w:cs="Arial"/>
+          <w:b/>
+          <w:sz w:val="20"/>
+          <w:szCs w:val="20"/>
+          <w:lang w:eastAsia="ko-KR"/>
+        </w:rPr>
+        <w:t xml:space="preserve"> - Week1</w:t>
+      </w:r>
     </w:p>
     <w:p>
       <w:pPr>
+        <w:pStyle w:val="a4"/>
+        <w:numPr>
+          <w:ilvl w:val="1"/>
+          <w:numId w:val="11"/>
+        </w:numPr>
         <w:spacing w:line="276" w:lineRule="auto"/>
         <w:jc w:val="both"/>
         <w:rPr>
@@ -1085,56 +1146,70 @@
           <w:szCs w:val="20"/>
           <w:lang w:eastAsia="ko-KR"/>
         </w:rPr>
-        <w:t xml:space="preserve">1. </w:t>
-      </w:r>
-      <w:r>
-        <w:rPr>
-          <w:rFonts w:ascii="Arial" w:hAnsi="Arial" w:cs="Arial" w:hint="eastAsia"/>
-          <w:sz w:val="20"/>
-          <w:szCs w:val="20"/>
-          <w:lang w:eastAsia="ko-KR"/>
-        </w:rPr>
-        <w:t xml:space="preserve">Web site design </w:t>
-      </w:r>
-      <w:r>
-        <w:rPr>
-          <w:rFonts w:ascii="Arial" w:hAnsi="Arial" w:cs="Arial"/>
-          <w:sz w:val="20"/>
-          <w:szCs w:val="20"/>
-          <w:lang w:eastAsia="ko-KR"/>
-        </w:rPr>
-        <w:t>–</w:t>
-      </w:r>
-      <w:r>
-        <w:rPr>
-          <w:rFonts w:ascii="Arial" w:hAnsi="Arial" w:cs="Arial" w:hint="eastAsia"/>
-          <w:sz w:val="20"/>
-          <w:szCs w:val="20"/>
-          <w:lang w:eastAsia="ko-KR"/>
-        </w:rPr>
-        <w:t xml:space="preserve"> I </w:t>
-      </w:r>
-      <w:r>
-        <w:rPr>
-          <w:rFonts w:ascii="Arial" w:hAnsi="Arial" w:cs="Arial"/>
-          <w:sz w:val="20"/>
-          <w:szCs w:val="20"/>
-          <w:lang w:eastAsia="ko-KR"/>
-        </w:rPr>
-        <w:t>will draw paper prototype for understanding our project’s design outline.</w:t>
-      </w:r>
-      <w:r>
-        <w:rPr>
-          <w:rFonts w:ascii="Arial" w:hAnsi="Arial" w:cs="Arial"/>
-          <w:sz w:val="20"/>
-          <w:szCs w:val="20"/>
-          <w:lang w:eastAsia="ko-KR"/>
-        </w:rPr>
-        <w:t xml:space="preserve"> (10 hours)</w:t>
+        <w:t>Creating views (</w:t>
+      </w:r>
+      <w:r>
+        <w:rPr>
+          <w:rFonts w:ascii="Arial" w:hAnsi="Arial" w:cs="Arial"/>
+          <w:sz w:val="20"/>
+          <w:szCs w:val="20"/>
+          <w:lang w:eastAsia="ko-KR"/>
+        </w:rPr>
+        <w:t>Paper prototype</w:t>
+      </w:r>
+      <w:r>
+        <w:rPr>
+          <w:rFonts w:ascii="Arial" w:hAnsi="Arial" w:cs="Arial"/>
+          <w:sz w:val="20"/>
+          <w:szCs w:val="20"/>
+          <w:lang w:eastAsia="ko-KR"/>
+        </w:rPr>
+        <w:t xml:space="preserve"> and UI design)</w:t>
+      </w:r>
+      <w:r>
+        <w:rPr>
+          <w:rFonts w:ascii="Arial" w:hAnsi="Arial" w:cs="Arial"/>
+          <w:sz w:val="20"/>
+          <w:szCs w:val="20"/>
+          <w:lang w:eastAsia="ko-KR"/>
+        </w:rPr>
+        <w:t xml:space="preserve"> (</w:t>
+      </w:r>
+      <w:r>
+        <w:rPr>
+          <w:rFonts w:ascii="Arial" w:hAnsi="Arial" w:cs="Arial"/>
+          <w:sz w:val="20"/>
+          <w:szCs w:val="20"/>
+          <w:lang w:eastAsia="ko-KR"/>
+        </w:rPr>
+        <w:t>5</w:t>
+      </w:r>
+      <w:r>
+        <w:rPr>
+          <w:rFonts w:ascii="Arial" w:hAnsi="Arial" w:cs="Arial"/>
+          <w:sz w:val="20"/>
+          <w:szCs w:val="20"/>
+          <w:lang w:eastAsia="ko-KR"/>
+        </w:rPr>
+        <w:t xml:space="preserve"> hours</w:t>
+      </w:r>
+      <w:r>
+        <w:rPr>
+          <w:rFonts w:ascii="Arial" w:hAnsi="Arial" w:cs="Arial"/>
+          <w:sz w:val="20"/>
+          <w:szCs w:val="20"/>
+          <w:lang w:eastAsia="ko-KR"/>
+        </w:rPr>
+        <w:t>)</w:t>
       </w:r>
     </w:p>
     <w:p>
       <w:pPr>
+        <w:pStyle w:val="a4"/>
+        <w:numPr>
+          <w:ilvl w:val="1"/>
+          <w:numId w:val="11"/>
+        </w:numPr>
         <w:spacing w:line="276" w:lineRule="auto"/>
         <w:jc w:val="both"/>
         <w:rPr>
@@ -1151,282 +1226,765 @@
           <w:szCs w:val="20"/>
           <w:lang w:eastAsia="ko-KR"/>
         </w:rPr>
-        <w:t>2.</w:t>
-      </w:r>
-      <w:r>
-        <w:rPr>
-          <w:rFonts w:ascii="Arial" w:hAnsi="Arial" w:cs="Arial" w:hint="eastAsia"/>
+        <w:t>HTML &amp; CSS</w:t>
+      </w:r>
+      <w:r>
+        <w:rPr>
+          <w:rFonts w:ascii="Arial" w:hAnsi="Arial" w:cs="Arial"/>
+          <w:sz w:val="20"/>
+          <w:szCs w:val="20"/>
+          <w:lang w:eastAsia="ko-KR"/>
+        </w:rPr>
+        <w:t xml:space="preserve"> (</w:t>
+      </w:r>
+      <w:r>
+        <w:rPr>
+          <w:rFonts w:ascii="Arial" w:hAnsi="Arial" w:cs="Arial"/>
+          <w:sz w:val="20"/>
+          <w:szCs w:val="20"/>
+          <w:lang w:eastAsia="ko-KR"/>
+        </w:rPr>
+        <w:t>5</w:t>
+      </w:r>
+      <w:r>
+        <w:rPr>
+          <w:rFonts w:ascii="Arial" w:hAnsi="Arial" w:cs="Arial"/>
+          <w:sz w:val="20"/>
+          <w:szCs w:val="20"/>
+          <w:lang w:eastAsia="ko-KR"/>
+        </w:rPr>
+        <w:t xml:space="preserve"> hours</w:t>
+      </w:r>
+      <w:r>
+        <w:rPr>
+          <w:rFonts w:ascii="Arial" w:hAnsi="Arial" w:cs="Arial"/>
+          <w:sz w:val="20"/>
+          <w:szCs w:val="20"/>
+          <w:lang w:eastAsia="ko-KR"/>
+        </w:rPr>
+        <w:t>)</w:t>
+      </w:r>
+      <w:r>
+        <w:rPr>
+          <w:rFonts w:ascii="Arial" w:hAnsi="Arial" w:cs="Arial"/>
           <w:sz w:val="20"/>
           <w:szCs w:val="20"/>
           <w:lang w:eastAsia="ko-KR"/>
         </w:rPr>
         <w:t xml:space="preserve"> </w:t>
-      </w:r>
-      <w:r>
-        <w:rPr>
-          <w:rFonts w:ascii="Arial" w:hAnsi="Arial" w:cs="Arial"/>
-          <w:sz w:val="20"/>
-          <w:szCs w:val="20"/>
-          <w:lang w:eastAsia="ko-KR"/>
-        </w:rPr>
-        <w:t>Design a database plan – I will make a design database for using data effectively. (15 hours)</w:t>
       </w:r>
     </w:p>
     <w:p>
       <w:pPr>
+        <w:pStyle w:val="a4"/>
+        <w:numPr>
+          <w:ilvl w:val="0"/>
+          <w:numId w:val="11"/>
+        </w:numPr>
         <w:spacing w:line="276" w:lineRule="auto"/>
         <w:jc w:val="both"/>
         <w:rPr>
           <w:rFonts w:ascii="Arial" w:hAnsi="Arial" w:cs="Arial"/>
-          <w:sz w:val="20"/>
-          <w:szCs w:val="20"/>
-          <w:lang w:val="en-US"/>
-        </w:rPr>
-      </w:pPr>
-      <w:r>
-        <w:rPr>
-          <w:rFonts w:ascii="Arial" w:hAnsi="Arial" w:cs="Arial"/>
-          <w:sz w:val="20"/>
-          <w:szCs w:val="20"/>
-        </w:rPr>
-        <w:t>3.</w:t>
-      </w:r>
-      <w:r>
-        <w:rPr>
-          <w:rFonts w:ascii="Arial" w:hAnsi="Arial" w:cs="Arial"/>
-          <w:sz w:val="20"/>
-          <w:szCs w:val="20"/>
-          <w:lang w:val="en-US"/>
-        </w:rPr>
-        <w:t xml:space="preserve"> Database Driven Website – </w:t>
-      </w:r>
-      <w:r>
-        <w:rPr>
-          <w:rFonts w:ascii="Arial" w:hAnsi="Arial" w:cs="Arial"/>
-          <w:sz w:val="20"/>
-          <w:szCs w:val="20"/>
-          <w:lang w:val="en-US"/>
-        </w:rPr>
-        <w:t>I</w:t>
-      </w:r>
-      <w:r>
-        <w:rPr>
-          <w:rFonts w:ascii="Arial" w:hAnsi="Arial" w:cs="Arial"/>
-          <w:sz w:val="20"/>
-          <w:szCs w:val="20"/>
-          <w:lang w:val="en-US"/>
-        </w:rPr>
-        <w:t xml:space="preserve"> will learn how to create a website and tie it in with a database, as well as how to use dynamic code in your HTML </w:t>
-      </w:r>
-      <w:r>
-        <w:rPr>
-          <w:rFonts w:ascii="Arial" w:hAnsi="Arial" w:cs="Arial"/>
-          <w:sz w:val="20"/>
-          <w:szCs w:val="20"/>
-          <w:lang w:val="en-US"/>
-        </w:rPr>
-        <w:t>pages.</w:t>
-      </w:r>
-      <w:r>
-        <w:rPr>
-          <w:rFonts w:ascii="Arial" w:hAnsi="Arial" w:cs="Arial"/>
-          <w:sz w:val="20"/>
-          <w:szCs w:val="20"/>
-          <w:lang w:val="en-US"/>
-        </w:rPr>
-        <w:t xml:space="preserve"> (</w:t>
-      </w:r>
-      <w:r>
-        <w:rPr>
-          <w:rFonts w:ascii="Arial" w:hAnsi="Arial" w:cs="Arial"/>
-          <w:sz w:val="20"/>
-          <w:szCs w:val="20"/>
-          <w:lang w:val="en-US"/>
-        </w:rPr>
-        <w:t>20 hours)</w:t>
+          <w:b/>
+          <w:sz w:val="20"/>
+          <w:szCs w:val="20"/>
+          <w:lang w:eastAsia="ko-KR"/>
+        </w:rPr>
+      </w:pPr>
+      <w:r>
+        <w:rPr>
+          <w:rFonts w:ascii="Arial" w:hAnsi="Arial" w:cs="Arial" w:hint="eastAsia"/>
+          <w:b/>
+          <w:sz w:val="20"/>
+          <w:szCs w:val="20"/>
+          <w:lang w:eastAsia="ko-KR"/>
+        </w:rPr>
+        <w:t xml:space="preserve">Study </w:t>
+      </w:r>
+      <w:r>
+        <w:rPr>
+          <w:rFonts w:ascii="Arial" w:hAnsi="Arial" w:cs="Arial"/>
+          <w:b/>
+          <w:sz w:val="20"/>
+          <w:szCs w:val="20"/>
+          <w:lang w:eastAsia="ko-KR"/>
+        </w:rPr>
+        <w:t xml:space="preserve">the </w:t>
+      </w:r>
+      <w:r>
+        <w:rPr>
+          <w:rFonts w:ascii="Arial" w:hAnsi="Arial" w:cs="Arial" w:hint="eastAsia"/>
+          <w:b/>
+          <w:sz w:val="20"/>
+          <w:szCs w:val="20"/>
+          <w:lang w:eastAsia="ko-KR"/>
+        </w:rPr>
+        <w:t>basic</w:t>
+      </w:r>
+      <w:r>
+        <w:rPr>
+          <w:rFonts w:ascii="Arial" w:hAnsi="Arial" w:cs="Arial"/>
+          <w:b/>
+          <w:sz w:val="20"/>
+          <w:szCs w:val="20"/>
+          <w:lang w:eastAsia="ko-KR"/>
+        </w:rPr>
+        <w:t>s of</w:t>
+      </w:r>
+      <w:r>
+        <w:rPr>
+          <w:rFonts w:ascii="Arial" w:hAnsi="Arial" w:cs="Arial" w:hint="eastAsia"/>
+          <w:b/>
+          <w:sz w:val="20"/>
+          <w:szCs w:val="20"/>
+          <w:lang w:eastAsia="ko-KR"/>
+        </w:rPr>
+        <w:t xml:space="preserve"> Python</w:t>
+      </w:r>
+      <w:r>
+        <w:rPr>
+          <w:rFonts w:ascii="Arial" w:hAnsi="Arial" w:cs="Arial"/>
+          <w:b/>
+          <w:sz w:val="20"/>
+          <w:szCs w:val="20"/>
+          <w:lang w:eastAsia="ko-KR"/>
+        </w:rPr>
+        <w:t xml:space="preserve"> </w:t>
+      </w:r>
+      <w:r>
+        <w:rPr>
+          <w:rFonts w:ascii="Arial" w:hAnsi="Arial" w:cs="Arial"/>
+          <w:b/>
+          <w:sz w:val="20"/>
+          <w:szCs w:val="20"/>
+          <w:lang w:eastAsia="ko-KR"/>
+        </w:rPr>
+        <w:t>- Week2</w:t>
       </w:r>
     </w:p>
     <w:p>
       <w:pPr>
+        <w:pStyle w:val="a4"/>
+        <w:numPr>
+          <w:ilvl w:val="1"/>
+          <w:numId w:val="11"/>
+        </w:numPr>
         <w:spacing w:line="276" w:lineRule="auto"/>
         <w:jc w:val="both"/>
         <w:rPr>
           <w:rFonts w:ascii="Arial" w:hAnsi="Arial" w:cs="Arial"/>
           <w:sz w:val="20"/>
           <w:szCs w:val="20"/>
-          <w:lang w:val="en-US"/>
-        </w:rPr>
-      </w:pPr>
-      <w:r>
-        <w:rPr>
-          <w:rFonts w:ascii="Arial" w:hAnsi="Arial" w:cs="Arial"/>
-          <w:sz w:val="20"/>
-          <w:szCs w:val="20"/>
-          <w:lang w:val="en-US"/>
-        </w:rPr>
-        <w:t>4.</w:t>
-      </w:r>
-      <w:r>
-        <w:rPr>
-          <w:rFonts w:ascii="Arial" w:hAnsi="Arial" w:cs="Arial"/>
-          <w:sz w:val="20"/>
-          <w:szCs w:val="20"/>
-          <w:lang w:val="en-US"/>
-        </w:rPr>
-        <w:t xml:space="preserve"> Email sent form – In this project, </w:t>
-      </w:r>
-      <w:r>
-        <w:rPr>
-          <w:rFonts w:ascii="Arial" w:hAnsi="Arial" w:cs="Arial"/>
-          <w:sz w:val="20"/>
-          <w:szCs w:val="20"/>
-          <w:lang w:val="en-US"/>
-        </w:rPr>
-        <w:t>I</w:t>
-      </w:r>
-      <w:r>
-        <w:rPr>
-          <w:rFonts w:ascii="Arial" w:hAnsi="Arial" w:cs="Arial"/>
-          <w:sz w:val="20"/>
-          <w:szCs w:val="20"/>
-          <w:lang w:val="en-US"/>
-        </w:rPr>
-        <w:t xml:space="preserve"> will create an email form that will be sent to a real email account to learn how messaging works in Django.</w:t>
-      </w:r>
-      <w:r>
-        <w:rPr>
-          <w:rFonts w:ascii="Arial" w:hAnsi="Arial" w:cs="Arial"/>
-          <w:sz w:val="20"/>
-          <w:szCs w:val="20"/>
-          <w:lang w:val="en-US"/>
-        </w:rPr>
-        <w:t xml:space="preserve"> (15 hours)</w:t>
+          <w:lang w:eastAsia="ko-KR"/>
+        </w:rPr>
+      </w:pPr>
+      <w:r>
+        <w:rPr>
+          <w:rFonts w:ascii="Arial" w:hAnsi="Arial" w:cs="Arial"/>
+          <w:sz w:val="20"/>
+          <w:szCs w:val="20"/>
+          <w:lang w:eastAsia="ko-KR"/>
+        </w:rPr>
+        <w:t>Basic &amp; Operators a</w:t>
+      </w:r>
+      <w:r>
+        <w:rPr>
+          <w:rFonts w:ascii="Arial" w:hAnsi="Arial" w:cs="Arial"/>
+          <w:sz w:val="20"/>
+          <w:szCs w:val="20"/>
+          <w:lang w:eastAsia="ko-KR"/>
+        </w:rPr>
+        <w:t>nd Expressions &amp; Control flow (5</w:t>
+      </w:r>
+      <w:r>
+        <w:rPr>
+          <w:rFonts w:ascii="Arial" w:hAnsi="Arial" w:cs="Arial"/>
+          <w:sz w:val="20"/>
+          <w:szCs w:val="20"/>
+          <w:lang w:eastAsia="ko-KR"/>
+        </w:rPr>
+        <w:t xml:space="preserve"> hours)</w:t>
       </w:r>
     </w:p>
     <w:p>
       <w:pPr>
+        <w:pStyle w:val="a4"/>
+        <w:numPr>
+          <w:ilvl w:val="1"/>
+          <w:numId w:val="11"/>
+        </w:numPr>
         <w:spacing w:line="276" w:lineRule="auto"/>
         <w:jc w:val="both"/>
         <w:rPr>
           <w:rFonts w:ascii="Arial" w:hAnsi="Arial" w:cs="Arial"/>
           <w:sz w:val="20"/>
           <w:szCs w:val="20"/>
-          <w:lang w:val="en-US"/>
-        </w:rPr>
-      </w:pPr>
-      <w:r>
-        <w:rPr>
-          <w:rFonts w:ascii="Arial" w:hAnsi="Arial" w:cs="Arial"/>
-          <w:sz w:val="20"/>
-          <w:szCs w:val="20"/>
-          <w:lang w:val="en-US"/>
-        </w:rPr>
-        <w:t>5.</w:t>
-      </w:r>
-      <w:r>
-        <w:rPr>
-          <w:rFonts w:ascii="Arial" w:hAnsi="Arial" w:cs="Arial"/>
-          <w:sz w:val="20"/>
-          <w:szCs w:val="20"/>
-          <w:lang w:val="en-US"/>
-        </w:rPr>
-        <w:t xml:space="preserve"> User authentication – </w:t>
-      </w:r>
-      <w:r>
-        <w:rPr>
-          <w:rFonts w:ascii="Arial" w:hAnsi="Arial" w:cs="Arial"/>
-          <w:sz w:val="20"/>
-          <w:szCs w:val="20"/>
-          <w:lang w:val="en-US"/>
-        </w:rPr>
-        <w:t>I</w:t>
-      </w:r>
-      <w:r>
-        <w:rPr>
-          <w:rFonts w:ascii="Arial" w:hAnsi="Arial" w:cs="Arial"/>
-          <w:sz w:val="20"/>
-          <w:szCs w:val="20"/>
-          <w:lang w:val="en-US"/>
-        </w:rPr>
-        <w:t xml:space="preserve"> will learn how to do user authentication, where users can sign up, log in and modify their admin panel.</w:t>
-      </w:r>
-      <w:r>
-        <w:rPr>
-          <w:rFonts w:ascii="Arial" w:hAnsi="Arial" w:cs="Arial"/>
-          <w:sz w:val="20"/>
-          <w:szCs w:val="20"/>
-          <w:lang w:val="en-US"/>
-        </w:rPr>
-        <w:t xml:space="preserve"> (15 hours)</w:t>
+          <w:lang w:eastAsia="ko-KR"/>
+        </w:rPr>
+      </w:pPr>
+      <w:r>
+        <w:rPr>
+          <w:rFonts w:ascii="Arial" w:hAnsi="Arial" w:cs="Arial"/>
+          <w:sz w:val="20"/>
+          <w:szCs w:val="20"/>
+          <w:lang w:eastAsia="ko-KR"/>
+        </w:rPr>
+        <w:t>Modules &amp; Data Structures &amp; Problem solving (</w:t>
+      </w:r>
+      <w:r>
+        <w:rPr>
+          <w:rFonts w:ascii="Arial" w:hAnsi="Arial" w:cs="Arial"/>
+          <w:sz w:val="20"/>
+          <w:szCs w:val="20"/>
+          <w:lang w:eastAsia="ko-KR"/>
+        </w:rPr>
+        <w:t>5</w:t>
+      </w:r>
+      <w:r>
+        <w:rPr>
+          <w:rFonts w:ascii="Arial" w:hAnsi="Arial" w:cs="Arial"/>
+          <w:sz w:val="20"/>
+          <w:szCs w:val="20"/>
+          <w:lang w:eastAsia="ko-KR"/>
+        </w:rPr>
+        <w:t xml:space="preserve"> hours</w:t>
+      </w:r>
+      <w:r>
+        <w:rPr>
+          <w:rFonts w:ascii="Arial" w:hAnsi="Arial" w:cs="Arial"/>
+          <w:sz w:val="20"/>
+          <w:szCs w:val="20"/>
+          <w:lang w:eastAsia="ko-KR"/>
+        </w:rPr>
+        <w:t>)</w:t>
+      </w:r>
+      <w:r>
+        <w:rPr>
+          <w:rFonts w:ascii="Arial" w:hAnsi="Arial" w:cs="Arial"/>
+          <w:sz w:val="20"/>
+          <w:szCs w:val="20"/>
+          <w:lang w:eastAsia="ko-KR"/>
+        </w:rPr>
+        <w:t xml:space="preserve"> </w:t>
       </w:r>
     </w:p>
     <w:p>
       <w:pPr>
+        <w:pStyle w:val="a4"/>
+        <w:numPr>
+          <w:ilvl w:val="0"/>
+          <w:numId w:val="11"/>
+        </w:numPr>
         <w:spacing w:line="276" w:lineRule="auto"/>
         <w:jc w:val="both"/>
         <w:rPr>
           <w:rFonts w:ascii="Arial" w:hAnsi="Arial" w:cs="Arial"/>
-          <w:sz w:val="20"/>
-          <w:szCs w:val="20"/>
-          <w:lang w:val="en-US"/>
-        </w:rPr>
-      </w:pPr>
-      <w:r>
-        <w:rPr>
-          <w:rFonts w:ascii="Arial" w:hAnsi="Arial" w:cs="Arial"/>
-          <w:sz w:val="20"/>
-          <w:szCs w:val="20"/>
-          <w:lang w:val="en-US"/>
-        </w:rPr>
-        <w:t>This plan show</w:t>
-      </w:r>
-      <w:r>
-        <w:rPr>
-          <w:rFonts w:ascii="Arial" w:hAnsi="Arial" w:cs="Arial"/>
-          <w:sz w:val="20"/>
-          <w:szCs w:val="20"/>
-          <w:lang w:val="en-US"/>
-        </w:rPr>
-        <w:t>s</w:t>
-      </w:r>
-      <w:r>
-        <w:rPr>
-          <w:rFonts w:ascii="Arial" w:hAnsi="Arial" w:cs="Arial"/>
-          <w:sz w:val="20"/>
-          <w:szCs w:val="20"/>
-          <w:lang w:val="en-US"/>
-        </w:rPr>
-        <w:t xml:space="preserve"> that t</w:t>
-      </w:r>
-      <w:r>
-        <w:rPr>
-          <w:rFonts w:ascii="Arial" w:hAnsi="Arial" w:cs="Arial"/>
-          <w:sz w:val="20"/>
-          <w:szCs w:val="20"/>
-          <w:lang w:val="en-US"/>
-        </w:rPr>
-        <w:t xml:space="preserve">otal hours are </w:t>
-      </w:r>
-      <w:r>
-        <w:rPr>
-          <w:rFonts w:ascii="Arial" w:hAnsi="Arial" w:cs="Arial"/>
-          <w:sz w:val="20"/>
-          <w:szCs w:val="20"/>
-          <w:lang w:val="en-US"/>
-        </w:rPr>
-        <w:t>75 hours and I will do these plan about 10 hours per a week.</w:t>
+          <w:b/>
+          <w:sz w:val="20"/>
+          <w:szCs w:val="20"/>
+          <w:lang w:eastAsia="ko-KR"/>
+        </w:rPr>
+      </w:pPr>
+      <w:r>
+        <w:rPr>
+          <w:rFonts w:ascii="Arial" w:hAnsi="Arial" w:cs="Arial" w:hint="eastAsia"/>
+          <w:b/>
+          <w:sz w:val="20"/>
+          <w:szCs w:val="20"/>
+          <w:lang w:eastAsia="ko-KR"/>
+        </w:rPr>
+        <w:t>Study Django</w:t>
+      </w:r>
+      <w:r>
+        <w:rPr>
+          <w:rFonts w:ascii="Arial" w:hAnsi="Arial" w:cs="Arial"/>
+          <w:b/>
+          <w:sz w:val="20"/>
+          <w:szCs w:val="20"/>
+          <w:lang w:eastAsia="ko-KR"/>
+        </w:rPr>
+        <w:t xml:space="preserve"> (Develop Simple Web) – Week 3</w:t>
       </w:r>
     </w:p>
     <w:p>
       <w:pPr>
+        <w:pStyle w:val="a4"/>
+        <w:numPr>
+          <w:ilvl w:val="1"/>
+          <w:numId w:val="11"/>
+        </w:numPr>
         <w:spacing w:line="276" w:lineRule="auto"/>
         <w:jc w:val="both"/>
         <w:rPr>
           <w:rFonts w:ascii="Arial" w:hAnsi="Arial" w:cs="Arial"/>
           <w:sz w:val="20"/>
           <w:szCs w:val="20"/>
-        </w:rPr>
-      </w:pPr>
+          <w:lang w:eastAsia="ko-KR"/>
+        </w:rPr>
+      </w:pPr>
+      <w:r>
+        <w:rPr>
+          <w:rFonts w:ascii="Arial" w:hAnsi="Arial" w:cs="Arial" w:hint="eastAsia"/>
+          <w:sz w:val="20"/>
+          <w:szCs w:val="20"/>
+          <w:lang w:eastAsia="ko-KR"/>
+        </w:rPr>
+        <w:t>Object Oriented Programming &amp; Input and Output</w:t>
+      </w:r>
+      <w:r>
+        <w:rPr>
+          <w:rFonts w:ascii="Arial" w:hAnsi="Arial" w:cs="Arial"/>
+          <w:sz w:val="20"/>
+          <w:szCs w:val="20"/>
+          <w:lang w:eastAsia="ko-KR"/>
+        </w:rPr>
+        <w:t xml:space="preserve"> (</w:t>
+      </w:r>
+      <w:r>
+        <w:rPr>
+          <w:rFonts w:ascii="Arial" w:hAnsi="Arial" w:cs="Arial"/>
+          <w:sz w:val="20"/>
+          <w:szCs w:val="20"/>
+          <w:lang w:eastAsia="ko-KR"/>
+        </w:rPr>
+        <w:t>5 hours)</w:t>
+      </w:r>
+    </w:p>
+    <w:p>
+      <w:pPr>
+        <w:pStyle w:val="a4"/>
+        <w:numPr>
+          <w:ilvl w:val="1"/>
+          <w:numId w:val="11"/>
+        </w:numPr>
+        <w:spacing w:line="276" w:lineRule="auto"/>
+        <w:jc w:val="both"/>
+        <w:rPr>
+          <w:rFonts w:ascii="Arial" w:hAnsi="Arial" w:cs="Arial"/>
+          <w:sz w:val="20"/>
+          <w:szCs w:val="20"/>
+          <w:lang w:eastAsia="ko-KR"/>
+        </w:rPr>
+      </w:pPr>
+      <w:r>
+        <w:rPr>
+          <w:rFonts w:ascii="Arial" w:hAnsi="Arial" w:cs="Arial"/>
+          <w:sz w:val="20"/>
+          <w:szCs w:val="20"/>
+          <w:lang w:eastAsia="ko-KR"/>
+        </w:rPr>
+        <w:t xml:space="preserve">Standard Library </w:t>
+      </w:r>
+      <w:r>
+        <w:rPr>
+          <w:rFonts w:ascii="Arial" w:hAnsi="Arial" w:cs="Arial" w:hint="eastAsia"/>
+          <w:sz w:val="20"/>
+          <w:szCs w:val="20"/>
+          <w:lang w:eastAsia="ko-KR"/>
+        </w:rPr>
+        <w:t>&amp; Exceptions</w:t>
+      </w:r>
+      <w:r>
+        <w:rPr>
+          <w:rFonts w:ascii="Arial" w:hAnsi="Arial" w:cs="Arial"/>
+          <w:sz w:val="20"/>
+          <w:szCs w:val="20"/>
+          <w:lang w:eastAsia="ko-KR"/>
+        </w:rPr>
+        <w:t xml:space="preserve"> &amp; More function (5 hours)</w:t>
+      </w:r>
+    </w:p>
+    <w:p>
+      <w:pPr>
+        <w:pStyle w:val="a4"/>
+        <w:numPr>
+          <w:ilvl w:val="0"/>
+          <w:numId w:val="11"/>
+        </w:numPr>
+        <w:spacing w:line="276" w:lineRule="auto"/>
+        <w:jc w:val="both"/>
+        <w:rPr>
+          <w:rFonts w:ascii="Arial" w:hAnsi="Arial" w:cs="Arial"/>
+          <w:b/>
+          <w:sz w:val="20"/>
+          <w:szCs w:val="20"/>
+          <w:lang w:eastAsia="ko-KR"/>
+        </w:rPr>
+      </w:pPr>
+      <w:r>
+        <w:rPr>
+          <w:rFonts w:ascii="Arial" w:hAnsi="Arial" w:cs="Arial" w:hint="eastAsia"/>
+          <w:b/>
+          <w:sz w:val="20"/>
+          <w:szCs w:val="20"/>
+          <w:lang w:eastAsia="ko-KR"/>
+        </w:rPr>
+        <w:t>Study Django</w:t>
+      </w:r>
+      <w:r>
+        <w:rPr>
+          <w:rFonts w:ascii="Arial" w:hAnsi="Arial" w:cs="Arial"/>
+          <w:b/>
+          <w:sz w:val="20"/>
+          <w:szCs w:val="20"/>
+          <w:lang w:eastAsia="ko-KR"/>
+        </w:rPr>
+        <w:t xml:space="preserve"> (Develop Simple Web)</w:t>
+      </w:r>
+      <w:r>
+        <w:rPr>
+          <w:rFonts w:ascii="Arial" w:hAnsi="Arial" w:cs="Arial"/>
+          <w:b/>
+          <w:sz w:val="20"/>
+          <w:szCs w:val="20"/>
+          <w:lang w:eastAsia="ko-KR"/>
+        </w:rPr>
+        <w:t xml:space="preserve"> –</w:t>
+      </w:r>
+      <w:r>
+        <w:rPr>
+          <w:rFonts w:ascii="Arial" w:hAnsi="Arial" w:cs="Arial"/>
+          <w:b/>
+          <w:sz w:val="20"/>
+          <w:szCs w:val="20"/>
+          <w:lang w:eastAsia="ko-KR"/>
+        </w:rPr>
+        <w:t xml:space="preserve"> Week 4</w:t>
+      </w:r>
+    </w:p>
+    <w:p>
+      <w:pPr>
+        <w:pStyle w:val="a4"/>
+        <w:numPr>
+          <w:ilvl w:val="1"/>
+          <w:numId w:val="11"/>
+        </w:numPr>
+        <w:spacing w:line="276" w:lineRule="auto"/>
+        <w:jc w:val="both"/>
+        <w:rPr>
+          <w:rFonts w:ascii="Arial" w:hAnsi="Arial" w:cs="Arial"/>
+          <w:sz w:val="20"/>
+          <w:szCs w:val="20"/>
+          <w:lang w:eastAsia="ko-KR"/>
+        </w:rPr>
+      </w:pPr>
+      <w:r>
+        <w:rPr>
+          <w:rFonts w:ascii="Arial" w:hAnsi="Arial" w:cs="Arial"/>
+          <w:sz w:val="20"/>
+          <w:szCs w:val="20"/>
+          <w:lang w:eastAsia="ko-KR"/>
+        </w:rPr>
+        <w:t>Creating an APP, Models and a Databse</w:t>
+      </w:r>
+      <w:r>
+        <w:rPr>
+          <w:rFonts w:ascii="Arial" w:hAnsi="Arial" w:cs="Arial"/>
+          <w:sz w:val="20"/>
+          <w:szCs w:val="20"/>
+          <w:lang w:eastAsia="ko-KR"/>
+        </w:rPr>
+        <w:t xml:space="preserve"> (2.5 hours)</w:t>
+      </w:r>
+    </w:p>
+    <w:p>
+      <w:pPr>
+        <w:pStyle w:val="a4"/>
+        <w:numPr>
+          <w:ilvl w:val="1"/>
+          <w:numId w:val="11"/>
+        </w:numPr>
+        <w:spacing w:line="276" w:lineRule="auto"/>
+        <w:jc w:val="both"/>
+        <w:rPr>
+          <w:rFonts w:ascii="Arial" w:hAnsi="Arial" w:cs="Arial"/>
+          <w:sz w:val="20"/>
+          <w:szCs w:val="20"/>
+          <w:lang w:eastAsia="ko-KR"/>
+        </w:rPr>
+      </w:pPr>
+      <w:r>
+        <w:rPr>
+          <w:rFonts w:ascii="Arial" w:hAnsi="Arial" w:cs="Arial"/>
+          <w:sz w:val="20"/>
+          <w:szCs w:val="20"/>
+          <w:lang w:eastAsia="ko-KR"/>
+        </w:rPr>
+        <w:t>Building Admin Interface and Django Rest Framework (</w:t>
+      </w:r>
+      <w:r>
+        <w:rPr>
+          <w:rFonts w:ascii="Arial" w:hAnsi="Arial" w:cs="Arial"/>
+          <w:sz w:val="20"/>
+          <w:szCs w:val="20"/>
+          <w:lang w:eastAsia="ko-KR"/>
+        </w:rPr>
+        <w:t>5 hours)</w:t>
+      </w:r>
+    </w:p>
+    <w:p>
+      <w:pPr>
+        <w:pStyle w:val="a4"/>
+        <w:numPr>
+          <w:ilvl w:val="1"/>
+          <w:numId w:val="11"/>
+        </w:numPr>
+        <w:spacing w:line="276" w:lineRule="auto"/>
+        <w:jc w:val="both"/>
+        <w:rPr>
+          <w:rFonts w:ascii="Arial" w:hAnsi="Arial" w:cs="Arial"/>
+          <w:sz w:val="20"/>
+          <w:szCs w:val="20"/>
+          <w:lang w:eastAsia="ko-KR"/>
+        </w:rPr>
+      </w:pPr>
+      <w:r>
+        <w:rPr>
+          <w:rFonts w:ascii="Arial" w:hAnsi="Arial" w:cs="Arial"/>
+          <w:sz w:val="20"/>
+          <w:szCs w:val="20"/>
+          <w:lang w:eastAsia="ko-KR"/>
+        </w:rPr>
+        <w:t>Editing Data - saving, updating and deleting data (5 hours)</w:t>
+      </w:r>
+    </w:p>
+    <w:p>
+      <w:pPr>
+        <w:pStyle w:val="a4"/>
+        <w:numPr>
+          <w:ilvl w:val="0"/>
+          <w:numId w:val="11"/>
+        </w:numPr>
+        <w:spacing w:line="276" w:lineRule="auto"/>
+        <w:jc w:val="both"/>
+        <w:rPr>
+          <w:rFonts w:ascii="Arial" w:hAnsi="Arial" w:cs="Arial"/>
+          <w:b/>
+          <w:sz w:val="20"/>
+          <w:szCs w:val="20"/>
+          <w:lang w:eastAsia="ko-KR"/>
+        </w:rPr>
+      </w:pPr>
+      <w:r>
+        <w:rPr>
+          <w:rFonts w:ascii="Arial" w:hAnsi="Arial" w:cs="Arial" w:hint="eastAsia"/>
+          <w:b/>
+          <w:sz w:val="20"/>
+          <w:szCs w:val="20"/>
+          <w:lang w:eastAsia="ko-KR"/>
+        </w:rPr>
+        <w:t>S</w:t>
+      </w:r>
+      <w:r>
+        <w:rPr>
+          <w:rFonts w:ascii="Arial" w:hAnsi="Arial" w:cs="Arial"/>
+          <w:b/>
+          <w:sz w:val="20"/>
+          <w:szCs w:val="20"/>
+          <w:lang w:eastAsia="ko-KR"/>
+        </w:rPr>
+        <w:t xml:space="preserve">tudy Amazon Webservice – Week </w:t>
+      </w:r>
+      <w:r>
+        <w:rPr>
+          <w:rFonts w:ascii="Arial" w:hAnsi="Arial" w:cs="Arial"/>
+          <w:b/>
+          <w:sz w:val="20"/>
+          <w:szCs w:val="20"/>
+          <w:lang w:eastAsia="ko-KR"/>
+        </w:rPr>
+        <w:t>5</w:t>
+      </w:r>
+    </w:p>
+    <w:p>
+      <w:pPr>
+        <w:pStyle w:val="a4"/>
+        <w:numPr>
+          <w:ilvl w:val="1"/>
+          <w:numId w:val="11"/>
+        </w:numPr>
+        <w:spacing w:line="276" w:lineRule="auto"/>
+        <w:jc w:val="both"/>
+        <w:rPr>
+          <w:rFonts w:ascii="Arial" w:hAnsi="Arial" w:cs="Arial"/>
+          <w:sz w:val="20"/>
+          <w:szCs w:val="20"/>
+          <w:lang w:eastAsia="ko-KR"/>
+        </w:rPr>
+      </w:pPr>
+      <w:r>
+        <w:rPr>
+          <w:rFonts w:ascii="Arial" w:hAnsi="Arial" w:cs="Arial"/>
+          <w:sz w:val="20"/>
+          <w:szCs w:val="20"/>
+          <w:lang w:eastAsia="ko-KR"/>
+        </w:rPr>
+        <w:t xml:space="preserve">Using AWS – S3 for storing and retrieving </w:t>
+      </w:r>
+      <w:r>
+        <w:rPr>
+          <w:rFonts w:ascii="Arial" w:hAnsi="Arial" w:cs="Arial"/>
+          <w:sz w:val="20"/>
+          <w:szCs w:val="20"/>
+          <w:lang w:eastAsia="ko-KR"/>
+        </w:rPr>
+        <w:t xml:space="preserve">any amount of data </w:t>
+      </w:r>
+      <w:r>
+        <w:rPr>
+          <w:rFonts w:ascii="Arial" w:hAnsi="Arial" w:cs="Arial"/>
+          <w:sz w:val="20"/>
+          <w:szCs w:val="20"/>
+          <w:lang w:eastAsia="ko-KR"/>
+        </w:rPr>
+        <w:t>(</w:t>
+      </w:r>
+      <w:r>
+        <w:rPr>
+          <w:rFonts w:ascii="Arial" w:hAnsi="Arial" w:cs="Arial"/>
+          <w:sz w:val="20"/>
+          <w:szCs w:val="20"/>
+          <w:lang w:eastAsia="ko-KR"/>
+        </w:rPr>
+        <w:t>5 hours)</w:t>
+      </w:r>
+    </w:p>
+    <w:p>
+      <w:pPr>
+        <w:pStyle w:val="a4"/>
+        <w:numPr>
+          <w:ilvl w:val="1"/>
+          <w:numId w:val="11"/>
+        </w:numPr>
+        <w:spacing w:line="276" w:lineRule="auto"/>
+        <w:jc w:val="both"/>
+        <w:rPr>
+          <w:rFonts w:ascii="Arial" w:hAnsi="Arial" w:cs="Arial"/>
+          <w:sz w:val="20"/>
+          <w:szCs w:val="20"/>
+          <w:lang w:eastAsia="ko-KR"/>
+        </w:rPr>
+      </w:pPr>
+      <w:r>
+        <w:rPr>
+          <w:rFonts w:ascii="Arial" w:hAnsi="Arial" w:cs="Arial"/>
+          <w:sz w:val="20"/>
+          <w:szCs w:val="20"/>
+          <w:lang w:eastAsia="ko-KR"/>
+        </w:rPr>
+        <w:t>Review (2.5 hours)</w:t>
+      </w:r>
+    </w:p>
+    <w:p>
+      <w:pPr>
+        <w:spacing w:line="276" w:lineRule="auto"/>
+        <w:jc w:val="both"/>
+        <w:rPr>
+          <w:rFonts w:ascii="Arial" w:hAnsi="Arial" w:cs="Arial" w:hint="eastAsia"/>
+          <w:sz w:val="20"/>
+          <w:szCs w:val="20"/>
+          <w:lang w:eastAsia="ko-KR"/>
+        </w:rPr>
+      </w:pPr>
+      <w:r>
+        <w:rPr>
+          <w:rFonts w:ascii="Arial" w:hAnsi="Arial" w:cs="Arial"/>
+          <w:sz w:val="20"/>
+          <w:szCs w:val="20"/>
+          <w:lang w:eastAsia="ko-KR"/>
+        </w:rPr>
+        <w:t xml:space="preserve">Basically, </w:t>
+      </w:r>
+      <w:r>
+        <w:rPr>
+          <w:rFonts w:ascii="Arial" w:hAnsi="Arial" w:cs="Arial" w:hint="eastAsia"/>
+          <w:sz w:val="20"/>
+          <w:szCs w:val="20"/>
+          <w:lang w:eastAsia="ko-KR"/>
+        </w:rPr>
+        <w:t>I will use codeacademy for studying</w:t>
+      </w:r>
+      <w:r>
+        <w:rPr>
+          <w:rFonts w:ascii="Arial" w:hAnsi="Arial" w:cs="Arial"/>
+          <w:sz w:val="20"/>
+          <w:szCs w:val="20"/>
+          <w:lang w:eastAsia="ko-KR"/>
+        </w:rPr>
+        <w:t xml:space="preserve"> HTML,</w:t>
+      </w:r>
+      <w:r>
+        <w:rPr>
+          <w:rFonts w:ascii="Arial" w:hAnsi="Arial" w:cs="Arial"/>
+          <w:sz w:val="20"/>
+          <w:szCs w:val="20"/>
+          <w:lang w:eastAsia="ko-KR"/>
+        </w:rPr>
+        <w:t xml:space="preserve"> </w:t>
+      </w:r>
+      <w:r>
+        <w:rPr>
+          <w:rFonts w:ascii="Arial" w:hAnsi="Arial" w:cs="Arial"/>
+          <w:sz w:val="20"/>
+          <w:szCs w:val="20"/>
+          <w:lang w:eastAsia="ko-KR"/>
+        </w:rPr>
+        <w:t>CSS and</w:t>
+      </w:r>
+      <w:r>
+        <w:rPr>
+          <w:rFonts w:ascii="Arial" w:hAnsi="Arial" w:cs="Arial" w:hint="eastAsia"/>
+          <w:sz w:val="20"/>
+          <w:szCs w:val="20"/>
+          <w:lang w:eastAsia="ko-KR"/>
+        </w:rPr>
+        <w:t xml:space="preserve"> </w:t>
+      </w:r>
+      <w:r>
+        <w:rPr>
+          <w:rFonts w:ascii="Arial" w:hAnsi="Arial" w:cs="Arial"/>
+          <w:sz w:val="20"/>
+          <w:szCs w:val="20"/>
+          <w:lang w:eastAsia="ko-KR"/>
+        </w:rPr>
+        <w:t>python</w:t>
+      </w:r>
+      <w:r>
+        <w:rPr>
+          <w:rFonts w:ascii="Arial" w:hAnsi="Arial" w:cs="Arial" w:hint="eastAsia"/>
+          <w:sz w:val="20"/>
+          <w:szCs w:val="20"/>
+          <w:lang w:eastAsia="ko-KR"/>
+        </w:rPr>
+        <w:t xml:space="preserve"> and </w:t>
+      </w:r>
+      <w:r>
+        <w:rPr>
+          <w:rFonts w:ascii="Arial" w:hAnsi="Arial" w:cs="Arial"/>
+          <w:sz w:val="20"/>
+          <w:szCs w:val="20"/>
+          <w:lang w:eastAsia="ko-KR"/>
+        </w:rPr>
+        <w:t>Django</w:t>
+      </w:r>
+      <w:r>
+        <w:rPr>
+          <w:rFonts w:ascii="Arial" w:hAnsi="Arial" w:cs="Arial" w:hint="eastAsia"/>
+          <w:sz w:val="20"/>
+          <w:szCs w:val="20"/>
+          <w:lang w:eastAsia="ko-KR"/>
+        </w:rPr>
+        <w:t xml:space="preserve">. </w:t>
+      </w:r>
+      <w:r>
+        <w:rPr>
+          <w:rFonts w:ascii="Arial" w:hAnsi="Arial" w:cs="Arial"/>
+          <w:sz w:val="20"/>
+          <w:szCs w:val="20"/>
+          <w:lang w:eastAsia="ko-KR"/>
+        </w:rPr>
+        <w:t>Besides, I will study AWS on Youtube and Online Text book.</w:t>
+      </w:r>
     </w:p>
     <w:p>
       <w:pPr>
@@ -1468,13 +2026,31 @@
         <w:spacing w:line="276" w:lineRule="auto"/>
         <w:jc w:val="both"/>
         <w:rPr>
+          <w:rFonts w:ascii="Arial" w:hAnsi="Arial" w:cs="Arial"/>
+          <w:sz w:val="20"/>
+          <w:szCs w:val="20"/>
+        </w:rPr>
+      </w:pPr>
+      <w:r>
+        <w:rPr>
+          <w:rFonts w:ascii="Arial" w:eastAsia="맑은 고딕" w:hAnsi="Arial" w:cs="Arial" w:hint="eastAsia"/>
+          <w:bCs/>
+          <w:sz w:val="20"/>
+          <w:szCs w:val="20"/>
+          <w:lang w:eastAsia="ko-KR"/>
+        </w:rPr>
+        <w:t>We show</w:t>
+      </w:r>
+      <w:r>
+        <w:rPr>
           <w:rFonts w:ascii="Arial" w:eastAsia="맑은 고딕" w:hAnsi="Arial" w:cs="Arial"/>
           <w:bCs/>
           <w:sz w:val="20"/>
           <w:szCs w:val="20"/>
           <w:lang w:eastAsia="ko-KR"/>
         </w:rPr>
-      </w:pPr>
+        <w:t>ed</w:t>
+      </w:r>
       <w:r>
         <w:rPr>
           <w:rFonts w:ascii="Arial" w:eastAsia="맑은 고딕" w:hAnsi="Arial" w:cs="Arial" w:hint="eastAsia"/>
@@ -1483,7 +2059,7 @@
           <w:szCs w:val="20"/>
           <w:lang w:eastAsia="ko-KR"/>
         </w:rPr>
-        <w:t>We show</w:t>
+        <w:t xml:space="preserve"> the user stories to tutor and he let </w:t>
       </w:r>
       <w:r>
         <w:rPr>
@@ -1493,17 +2069,7 @@
           <w:szCs w:val="20"/>
           <w:lang w:eastAsia="ko-KR"/>
         </w:rPr>
-        <w:t>ed</w:t>
-      </w:r>
-      <w:r>
-        <w:rPr>
-          <w:rFonts w:ascii="Arial" w:eastAsia="맑은 고딕" w:hAnsi="Arial" w:cs="Arial" w:hint="eastAsia"/>
-          <w:bCs/>
-          <w:sz w:val="20"/>
-          <w:szCs w:val="20"/>
-          <w:lang w:eastAsia="ko-KR"/>
-        </w:rPr>
-        <w:t xml:space="preserve"> the user stories to tutor and he let </w:t>
+        <w:t>us know what we need or not and we</w:t>
       </w:r>
       <w:r>
         <w:rPr>
@@ -1513,7 +2079,7 @@
           <w:szCs w:val="20"/>
           <w:lang w:eastAsia="ko-KR"/>
         </w:rPr>
-        <w:t>us know what we need or not and we</w:t>
+        <w:t xml:space="preserve"> fixed them.</w:t>
       </w:r>
       <w:r>
         <w:rPr>
@@ -1523,7 +2089,7 @@
           <w:szCs w:val="20"/>
           <w:lang w:eastAsia="ko-KR"/>
         </w:rPr>
-        <w:t xml:space="preserve"> fixed them.</w:t>
+        <w:t xml:space="preserve"> We will design database based on user stories</w:t>
       </w:r>
       <w:r>
         <w:rPr>
@@ -1533,7 +2099,7 @@
           <w:szCs w:val="20"/>
           <w:lang w:eastAsia="ko-KR"/>
         </w:rPr>
-        <w:t xml:space="preserve"> We will design database based on user stories</w:t>
+        <w:t xml:space="preserve"> and we will let tutor know on the meetings</w:t>
       </w:r>
       <w:r>
         <w:rPr>
@@ -1543,7 +2109,7 @@
           <w:szCs w:val="20"/>
           <w:lang w:eastAsia="ko-KR"/>
         </w:rPr>
-        <w:t xml:space="preserve"> and we will let tutor know on the meetings</w:t>
+        <w:t>. Also, I</w:t>
       </w:r>
       <w:r>
         <w:rPr>
@@ -1553,7 +2119,7 @@
           <w:szCs w:val="20"/>
           <w:lang w:eastAsia="ko-KR"/>
         </w:rPr>
-        <w:t>. Also, we will start to study basic of website by using python and Django</w:t>
+        <w:t xml:space="preserve"> will start to study basic of website by using python and Django</w:t>
       </w:r>
       <w:r>
         <w:rPr>
@@ -1563,7 +2129,7 @@
           <w:szCs w:val="20"/>
           <w:lang w:eastAsia="ko-KR"/>
         </w:rPr>
-        <w:t xml:space="preserve"> using codeacademy or textbooks and we will capture of certificate or process of following the course on the codeacademy or the textbooks. Furthermore, when we start developing after planning, we will show what we consider about and how we decide a decision by using slack, </w:t>
+        <w:t xml:space="preserve"> using</w:t>
       </w:r>
       <w:r>
         <w:rPr>
@@ -1573,7 +2139,7 @@
           <w:szCs w:val="20"/>
           <w:lang w:eastAsia="ko-KR"/>
         </w:rPr>
-        <w:t>GitHub</w:t>
+        <w:t xml:space="preserve"> codeacademy or textbooks and I</w:t>
       </w:r>
       <w:r>
         <w:rPr>
@@ -1583,7 +2149,7 @@
           <w:szCs w:val="20"/>
           <w:lang w:eastAsia="ko-KR"/>
         </w:rPr>
-        <w:t xml:space="preserve"> and </w:t>
+        <w:t xml:space="preserve"> will capture of certificate or process of following the course on the codeacademy or the textbooks. Furthermore, when we start developing after planning, we will show what we consider about and how we decide a decision by using slack, </w:t>
       </w:r>
       <w:r>
         <w:rPr>
@@ -1593,7 +2159,7 @@
           <w:szCs w:val="20"/>
           <w:lang w:eastAsia="ko-KR"/>
         </w:rPr>
-        <w:t>Facebook</w:t>
+        <w:t>GitHub</w:t>
       </w:r>
       <w:r>
         <w:rPr>
@@ -1603,49 +2169,28 @@
           <w:szCs w:val="20"/>
           <w:lang w:eastAsia="ko-KR"/>
         </w:rPr>
+        <w:t xml:space="preserve"> and </w:t>
+      </w:r>
+      <w:r>
+        <w:rPr>
+          <w:rFonts w:ascii="Arial" w:eastAsia="맑은 고딕" w:hAnsi="Arial" w:cs="Arial"/>
+          <w:bCs/>
+          <w:sz w:val="20"/>
+          <w:szCs w:val="20"/>
+          <w:lang w:eastAsia="ko-KR"/>
+        </w:rPr>
+        <w:t>Facebook</w:t>
+      </w:r>
+      <w:r>
+        <w:rPr>
+          <w:rFonts w:ascii="Arial" w:eastAsia="맑은 고딕" w:hAnsi="Arial" w:cs="Arial"/>
+          <w:bCs/>
+          <w:sz w:val="20"/>
+          <w:szCs w:val="20"/>
+          <w:lang w:eastAsia="ko-KR"/>
+        </w:rPr>
         <w:t>.</w:t>
       </w:r>
-    </w:p>
-    <w:p>
-      <w:pPr>
-        <w:jc w:val="both"/>
-        <w:rPr>
-          <w:rFonts w:ascii="Arial" w:hAnsi="Arial" w:cs="Arial"/>
-          <w:sz w:val="20"/>
-          <w:szCs w:val="20"/>
-        </w:rPr>
-      </w:pPr>
-    </w:p>
-    <w:p>
-      <w:pPr>
-        <w:jc w:val="both"/>
-        <w:rPr>
-          <w:rFonts w:ascii="Arial" w:hAnsi="Arial" w:cs="Arial"/>
-          <w:sz w:val="20"/>
-          <w:szCs w:val="20"/>
-          <w:lang w:eastAsia="ko-KR"/>
-        </w:rPr>
-      </w:pPr>
-    </w:p>
-    <w:p>
-      <w:pPr>
-        <w:jc w:val="both"/>
-        <w:rPr>
-          <w:rFonts w:ascii="Arial" w:hAnsi="Arial" w:cs="Arial"/>
-          <w:sz w:val="20"/>
-          <w:szCs w:val="20"/>
-        </w:rPr>
-      </w:pPr>
-    </w:p>
-    <w:p>
-      <w:pPr>
-        <w:jc w:val="both"/>
-        <w:rPr>
-          <w:rFonts w:ascii="Arial" w:hAnsi="Arial" w:cs="Arial"/>
-          <w:sz w:val="20"/>
-          <w:szCs w:val="20"/>
-        </w:rPr>
-      </w:pPr>
     </w:p>
     <w:p>
       <w:pPr>
@@ -1728,6 +2273,119 @@
 <file path=word/numbering.xml><?xml version="1.0" encoding="utf-8"?>
 <w:numbering xmlns:wpc="http://schemas.microsoft.com/office/word/2010/wordprocessingCanvas" xmlns:cx="http://schemas.microsoft.com/office/drawing/2014/chartex" xmlns:cx1="http://schemas.microsoft.com/office/drawing/2015/9/8/chartex" xmlns:cx2="http://schemas.microsoft.com/office/drawing/2015/10/21/chartex" xmlns:cx3="http://schemas.microsoft.com/office/drawing/2016/5/9/chartex" xmlns:cx4="http://schemas.microsoft.com/office/drawing/2016/5/10/chartex" xmlns:cx5="http://schemas.microsoft.com/office/drawing/2016/5/11/chartex" xmlns:cx6="http://schemas.microsoft.com/office/drawing/2016/5/12/chartex" xmlns:cx7="http://schemas.microsoft.com/office/drawing/2016/5/13/chartex" xmlns:cx8="http://schemas.microsoft.com/office/drawing/2016/5/14/chartex" xmlns:mc="http://schemas.openxmlformats.org/markup-compatibility/2006" xmlns:aink="http://schemas.microsoft.com/office/drawing/2016/ink" xmlns:am3d="http://schemas.microsoft.com/office/drawing/2017/model3d" xmlns:o="urn:schemas-microsoft-com:office:office" xmlns:r="http://schemas.openxmlformats.org/officeDocument/2006/relationships" xmlns:m="http://schemas.openxmlformats.org/officeDocument/2006/math" xmlns:v="urn:schemas-microsoft-com:vml" xmlns:wp14="http://schemas.microsoft.com/office/word/2010/wordprocessingDrawing" xmlns:wp="http://schemas.openxmlformats.org/drawingml/2006/wordprocessingDrawing" xmlns:w10="urn:schemas-microsoft-com:office:word" xmlns:w="http://schemas.openxmlformats.org/wordprocessingml/2006/main" xmlns:w14="http://schemas.microsoft.com/office/word/2010/wordml" xmlns:w15="http://schemas.microsoft.com/office/word/2012/wordml" xmlns:w16cid="http://schemas.microsoft.com/office/word/2016/wordml/cid" xmlns:w16se="http://schemas.microsoft.com/office/word/2015/wordml/symex" xmlns:wpg="http://schemas.microsoft.com/office/word/2010/wordprocessingGroup" xmlns:wpi="http://schemas.microsoft.com/office/word/2010/wordprocessingInk" xmlns:wne="http://schemas.microsoft.com/office/word/2006/wordml" xmlns:wps="http://schemas.microsoft.com/office/word/2010/wordprocessingShape" mc:Ignorable="w14 w15 w16se w16cid wp14">
   <w:abstractNum w:abstractNumId="0" w15:restartNumberingAfterBreak="0">
+    <w:nsid w:val="0CB228BB"/>
+    <w:multiLevelType w:val="hybridMultilevel"/>
+    <w:tmpl w:val="9B8CD888"/>
+    <w:lvl w:ilvl="0" w:tplc="04090001">
+      <w:start w:val="1"/>
+      <w:numFmt w:val="bullet"/>
+      <w:lvlText w:val=""/>
+      <w:lvlJc w:val="left"/>
+      <w:pPr>
+        <w:ind w:left="800" w:hanging="400"/>
+      </w:pPr>
+      <w:rPr>
+        <w:rFonts w:ascii="Wingdings" w:hAnsi="Wingdings" w:hint="default"/>
+      </w:rPr>
+    </w:lvl>
+    <w:lvl w:ilvl="1" w:tplc="04090003">
+      <w:start w:val="1"/>
+      <w:numFmt w:val="bullet"/>
+      <w:lvlText w:val=""/>
+      <w:lvlJc w:val="left"/>
+      <w:pPr>
+        <w:ind w:left="1200" w:hanging="400"/>
+      </w:pPr>
+      <w:rPr>
+        <w:rFonts w:ascii="Wingdings" w:hAnsi="Wingdings" w:hint="default"/>
+      </w:rPr>
+    </w:lvl>
+    <w:lvl w:ilvl="2" w:tplc="04090005" w:tentative="1">
+      <w:start w:val="1"/>
+      <w:numFmt w:val="bullet"/>
+      <w:lvlText w:val=""/>
+      <w:lvlJc w:val="left"/>
+      <w:pPr>
+        <w:ind w:left="1600" w:hanging="400"/>
+      </w:pPr>
+      <w:rPr>
+        <w:rFonts w:ascii="Wingdings" w:hAnsi="Wingdings" w:hint="default"/>
+      </w:rPr>
+    </w:lvl>
+    <w:lvl w:ilvl="3" w:tplc="04090001" w:tentative="1">
+      <w:start w:val="1"/>
+      <w:numFmt w:val="bullet"/>
+      <w:lvlText w:val=""/>
+      <w:lvlJc w:val="left"/>
+      <w:pPr>
+        <w:ind w:left="2000" w:hanging="400"/>
+      </w:pPr>
+      <w:rPr>
+        <w:rFonts w:ascii="Wingdings" w:hAnsi="Wingdings" w:hint="default"/>
+      </w:rPr>
+    </w:lvl>
+    <w:lvl w:ilvl="4" w:tplc="04090003" w:tentative="1">
+      <w:start w:val="1"/>
+      <w:numFmt w:val="bullet"/>
+      <w:lvlText w:val=""/>
+      <w:lvlJc w:val="left"/>
+      <w:pPr>
+        <w:ind w:left="2400" w:hanging="400"/>
+      </w:pPr>
+      <w:rPr>
+        <w:rFonts w:ascii="Wingdings" w:hAnsi="Wingdings" w:hint="default"/>
+      </w:rPr>
+    </w:lvl>
+    <w:lvl w:ilvl="5" w:tplc="04090005" w:tentative="1">
+      <w:start w:val="1"/>
+      <w:numFmt w:val="bullet"/>
+      <w:lvlText w:val=""/>
+      <w:lvlJc w:val="left"/>
+      <w:pPr>
+        <w:ind w:left="2800" w:hanging="400"/>
+      </w:pPr>
+      <w:rPr>
+        <w:rFonts w:ascii="Wingdings" w:hAnsi="Wingdings" w:hint="default"/>
+      </w:rPr>
+    </w:lvl>
+    <w:lvl w:ilvl="6" w:tplc="04090001" w:tentative="1">
+      <w:start w:val="1"/>
+      <w:numFmt w:val="bullet"/>
+      <w:lvlText w:val=""/>
+      <w:lvlJc w:val="left"/>
+      <w:pPr>
+        <w:ind w:left="3200" w:hanging="400"/>
+      </w:pPr>
+      <w:rPr>
+        <w:rFonts w:ascii="Wingdings" w:hAnsi="Wingdings" w:hint="default"/>
+      </w:rPr>
+    </w:lvl>
+    <w:lvl w:ilvl="7" w:tplc="04090003" w:tentative="1">
+      <w:start w:val="1"/>
+      <w:numFmt w:val="bullet"/>
+      <w:lvlText w:val=""/>
+      <w:lvlJc w:val="left"/>
+      <w:pPr>
+        <w:ind w:left="3600" w:hanging="400"/>
+      </w:pPr>
+      <w:rPr>
+        <w:rFonts w:ascii="Wingdings" w:hAnsi="Wingdings" w:hint="default"/>
+      </w:rPr>
+    </w:lvl>
+    <w:lvl w:ilvl="8" w:tplc="04090005" w:tentative="1">
+      <w:start w:val="1"/>
+      <w:numFmt w:val="bullet"/>
+      <w:lvlText w:val=""/>
+      <w:lvlJc w:val="left"/>
+      <w:pPr>
+        <w:ind w:left="4000" w:hanging="400"/>
+      </w:pPr>
+      <w:rPr>
+        <w:rFonts w:ascii="Wingdings" w:hAnsi="Wingdings" w:hint="default"/>
+      </w:rPr>
+    </w:lvl>
+  </w:abstractNum>
+  <w:abstractNum w:abstractNumId="1" w15:restartNumberingAfterBreak="0">
     <w:nsid w:val="1F8F5C29"/>
     <w:multiLevelType w:val="hybridMultilevel"/>
     <w:tmpl w:val="92F2CE2C"/>
@@ -1840,7 +2498,120 @@
       </w:rPr>
     </w:lvl>
   </w:abstractNum>
-  <w:abstractNum w:abstractNumId="1" w15:restartNumberingAfterBreak="0">
+  <w:abstractNum w:abstractNumId="2" w15:restartNumberingAfterBreak="0">
+    <w:nsid w:val="250437F9"/>
+    <w:multiLevelType w:val="hybridMultilevel"/>
+    <w:tmpl w:val="2722C2B0"/>
+    <w:lvl w:ilvl="0" w:tplc="04090001">
+      <w:start w:val="1"/>
+      <w:numFmt w:val="bullet"/>
+      <w:lvlText w:val=""/>
+      <w:lvlJc w:val="left"/>
+      <w:pPr>
+        <w:ind w:left="800" w:hanging="400"/>
+      </w:pPr>
+      <w:rPr>
+        <w:rFonts w:ascii="Wingdings" w:hAnsi="Wingdings" w:hint="default"/>
+      </w:rPr>
+    </w:lvl>
+    <w:lvl w:ilvl="1" w:tplc="04090003" w:tentative="1">
+      <w:start w:val="1"/>
+      <w:numFmt w:val="bullet"/>
+      <w:lvlText w:val=""/>
+      <w:lvlJc w:val="left"/>
+      <w:pPr>
+        <w:ind w:left="1200" w:hanging="400"/>
+      </w:pPr>
+      <w:rPr>
+        <w:rFonts w:ascii="Wingdings" w:hAnsi="Wingdings" w:hint="default"/>
+      </w:rPr>
+    </w:lvl>
+    <w:lvl w:ilvl="2" w:tplc="04090005" w:tentative="1">
+      <w:start w:val="1"/>
+      <w:numFmt w:val="bullet"/>
+      <w:lvlText w:val=""/>
+      <w:lvlJc w:val="left"/>
+      <w:pPr>
+        <w:ind w:left="1600" w:hanging="400"/>
+      </w:pPr>
+      <w:rPr>
+        <w:rFonts w:ascii="Wingdings" w:hAnsi="Wingdings" w:hint="default"/>
+      </w:rPr>
+    </w:lvl>
+    <w:lvl w:ilvl="3" w:tplc="04090001" w:tentative="1">
+      <w:start w:val="1"/>
+      <w:numFmt w:val="bullet"/>
+      <w:lvlText w:val=""/>
+      <w:lvlJc w:val="left"/>
+      <w:pPr>
+        <w:ind w:left="2000" w:hanging="400"/>
+      </w:pPr>
+      <w:rPr>
+        <w:rFonts w:ascii="Wingdings" w:hAnsi="Wingdings" w:hint="default"/>
+      </w:rPr>
+    </w:lvl>
+    <w:lvl w:ilvl="4" w:tplc="04090003" w:tentative="1">
+      <w:start w:val="1"/>
+      <w:numFmt w:val="bullet"/>
+      <w:lvlText w:val=""/>
+      <w:lvlJc w:val="left"/>
+      <w:pPr>
+        <w:ind w:left="2400" w:hanging="400"/>
+      </w:pPr>
+      <w:rPr>
+        <w:rFonts w:ascii="Wingdings" w:hAnsi="Wingdings" w:hint="default"/>
+      </w:rPr>
+    </w:lvl>
+    <w:lvl w:ilvl="5" w:tplc="04090005" w:tentative="1">
+      <w:start w:val="1"/>
+      <w:numFmt w:val="bullet"/>
+      <w:lvlText w:val=""/>
+      <w:lvlJc w:val="left"/>
+      <w:pPr>
+        <w:ind w:left="2800" w:hanging="400"/>
+      </w:pPr>
+      <w:rPr>
+        <w:rFonts w:ascii="Wingdings" w:hAnsi="Wingdings" w:hint="default"/>
+      </w:rPr>
+    </w:lvl>
+    <w:lvl w:ilvl="6" w:tplc="04090001" w:tentative="1">
+      <w:start w:val="1"/>
+      <w:numFmt w:val="bullet"/>
+      <w:lvlText w:val=""/>
+      <w:lvlJc w:val="left"/>
+      <w:pPr>
+        <w:ind w:left="3200" w:hanging="400"/>
+      </w:pPr>
+      <w:rPr>
+        <w:rFonts w:ascii="Wingdings" w:hAnsi="Wingdings" w:hint="default"/>
+      </w:rPr>
+    </w:lvl>
+    <w:lvl w:ilvl="7" w:tplc="04090003" w:tentative="1">
+      <w:start w:val="1"/>
+      <w:numFmt w:val="bullet"/>
+      <w:lvlText w:val=""/>
+      <w:lvlJc w:val="left"/>
+      <w:pPr>
+        <w:ind w:left="3600" w:hanging="400"/>
+      </w:pPr>
+      <w:rPr>
+        <w:rFonts w:ascii="Wingdings" w:hAnsi="Wingdings" w:hint="default"/>
+      </w:rPr>
+    </w:lvl>
+    <w:lvl w:ilvl="8" w:tplc="04090005" w:tentative="1">
+      <w:start w:val="1"/>
+      <w:numFmt w:val="bullet"/>
+      <w:lvlText w:val=""/>
+      <w:lvlJc w:val="left"/>
+      <w:pPr>
+        <w:ind w:left="4000" w:hanging="400"/>
+      </w:pPr>
+      <w:rPr>
+        <w:rFonts w:ascii="Wingdings" w:hAnsi="Wingdings" w:hint="default"/>
+      </w:rPr>
+    </w:lvl>
+  </w:abstractNum>
+  <w:abstractNum w:abstractNumId="3" w15:restartNumberingAfterBreak="0">
     <w:nsid w:val="2C5E3D25"/>
     <w:multiLevelType w:val="hybridMultilevel"/>
     <w:tmpl w:val="D444CCB6"/>
@@ -1926,7 +2697,7 @@
       </w:pPr>
     </w:lvl>
   </w:abstractNum>
-  <w:abstractNum w:abstractNumId="2" w15:restartNumberingAfterBreak="0">
+  <w:abstractNum w:abstractNumId="4" w15:restartNumberingAfterBreak="0">
     <w:nsid w:val="2D2771A5"/>
     <w:multiLevelType w:val="hybridMultilevel"/>
     <w:tmpl w:val="D1F41F64"/>
@@ -2015,7 +2786,7 @@
       </w:pPr>
     </w:lvl>
   </w:abstractNum>
-  <w:abstractNum w:abstractNumId="3" w15:restartNumberingAfterBreak="0">
+  <w:abstractNum w:abstractNumId="5" w15:restartNumberingAfterBreak="0">
     <w:nsid w:val="37F43899"/>
     <w:multiLevelType w:val="hybridMultilevel"/>
     <w:tmpl w:val="97CA8C9E"/>
@@ -2104,7 +2875,120 @@
       </w:pPr>
     </w:lvl>
   </w:abstractNum>
-  <w:abstractNum w:abstractNumId="4" w15:restartNumberingAfterBreak="0">
+  <w:abstractNum w:abstractNumId="6" w15:restartNumberingAfterBreak="0">
+    <w:nsid w:val="4CD84AB6"/>
+    <w:multiLevelType w:val="hybridMultilevel"/>
+    <w:tmpl w:val="C226A61C"/>
+    <w:lvl w:ilvl="0" w:tplc="04090001">
+      <w:start w:val="1"/>
+      <w:numFmt w:val="bullet"/>
+      <w:lvlText w:val=""/>
+      <w:lvlJc w:val="left"/>
+      <w:pPr>
+        <w:ind w:left="800" w:hanging="400"/>
+      </w:pPr>
+      <w:rPr>
+        <w:rFonts w:ascii="Wingdings" w:hAnsi="Wingdings" w:hint="default"/>
+      </w:rPr>
+    </w:lvl>
+    <w:lvl w:ilvl="1" w:tplc="04090003" w:tentative="1">
+      <w:start w:val="1"/>
+      <w:numFmt w:val="bullet"/>
+      <w:lvlText w:val=""/>
+      <w:lvlJc w:val="left"/>
+      <w:pPr>
+        <w:ind w:left="1200" w:hanging="400"/>
+      </w:pPr>
+      <w:rPr>
+        <w:rFonts w:ascii="Wingdings" w:hAnsi="Wingdings" w:hint="default"/>
+      </w:rPr>
+    </w:lvl>
+    <w:lvl w:ilvl="2" w:tplc="04090005" w:tentative="1">
+      <w:start w:val="1"/>
+      <w:numFmt w:val="bullet"/>
+      <w:lvlText w:val=""/>
+      <w:lvlJc w:val="left"/>
+      <w:pPr>
+        <w:ind w:left="1600" w:hanging="400"/>
+      </w:pPr>
+      <w:rPr>
+        <w:rFonts w:ascii="Wingdings" w:hAnsi="Wingdings" w:hint="default"/>
+      </w:rPr>
+    </w:lvl>
+    <w:lvl w:ilvl="3" w:tplc="04090001" w:tentative="1">
+      <w:start w:val="1"/>
+      <w:numFmt w:val="bullet"/>
+      <w:lvlText w:val=""/>
+      <w:lvlJc w:val="left"/>
+      <w:pPr>
+        <w:ind w:left="2000" w:hanging="400"/>
+      </w:pPr>
+      <w:rPr>
+        <w:rFonts w:ascii="Wingdings" w:hAnsi="Wingdings" w:hint="default"/>
+      </w:rPr>
+    </w:lvl>
+    <w:lvl w:ilvl="4" w:tplc="04090003" w:tentative="1">
+      <w:start w:val="1"/>
+      <w:numFmt w:val="bullet"/>
+      <w:lvlText w:val=""/>
+      <w:lvlJc w:val="left"/>
+      <w:pPr>
+        <w:ind w:left="2400" w:hanging="400"/>
+      </w:pPr>
+      <w:rPr>
+        <w:rFonts w:ascii="Wingdings" w:hAnsi="Wingdings" w:hint="default"/>
+      </w:rPr>
+    </w:lvl>
+    <w:lvl w:ilvl="5" w:tplc="04090005" w:tentative="1">
+      <w:start w:val="1"/>
+      <w:numFmt w:val="bullet"/>
+      <w:lvlText w:val=""/>
+      <w:lvlJc w:val="left"/>
+      <w:pPr>
+        <w:ind w:left="2800" w:hanging="400"/>
+      </w:pPr>
+      <w:rPr>
+        <w:rFonts w:ascii="Wingdings" w:hAnsi="Wingdings" w:hint="default"/>
+      </w:rPr>
+    </w:lvl>
+    <w:lvl w:ilvl="6" w:tplc="04090001" w:tentative="1">
+      <w:start w:val="1"/>
+      <w:numFmt w:val="bullet"/>
+      <w:lvlText w:val=""/>
+      <w:lvlJc w:val="left"/>
+      <w:pPr>
+        <w:ind w:left="3200" w:hanging="400"/>
+      </w:pPr>
+      <w:rPr>
+        <w:rFonts w:ascii="Wingdings" w:hAnsi="Wingdings" w:hint="default"/>
+      </w:rPr>
+    </w:lvl>
+    <w:lvl w:ilvl="7" w:tplc="04090003" w:tentative="1">
+      <w:start w:val="1"/>
+      <w:numFmt w:val="bullet"/>
+      <w:lvlText w:val=""/>
+      <w:lvlJc w:val="left"/>
+      <w:pPr>
+        <w:ind w:left="3600" w:hanging="400"/>
+      </w:pPr>
+      <w:rPr>
+        <w:rFonts w:ascii="Wingdings" w:hAnsi="Wingdings" w:hint="default"/>
+      </w:rPr>
+    </w:lvl>
+    <w:lvl w:ilvl="8" w:tplc="04090005" w:tentative="1">
+      <w:start w:val="1"/>
+      <w:numFmt w:val="bullet"/>
+      <w:lvlText w:val=""/>
+      <w:lvlJc w:val="left"/>
+      <w:pPr>
+        <w:ind w:left="4000" w:hanging="400"/>
+      </w:pPr>
+      <w:rPr>
+        <w:rFonts w:ascii="Wingdings" w:hAnsi="Wingdings" w:hint="default"/>
+      </w:rPr>
+    </w:lvl>
+  </w:abstractNum>
+  <w:abstractNum w:abstractNumId="7" w15:restartNumberingAfterBreak="0">
     <w:nsid w:val="56065F42"/>
     <w:multiLevelType w:val="hybridMultilevel"/>
     <w:tmpl w:val="6950B9EC"/>
@@ -2193,7 +3077,7 @@
       </w:pPr>
     </w:lvl>
   </w:abstractNum>
-  <w:abstractNum w:abstractNumId="5" w15:restartNumberingAfterBreak="0">
+  <w:abstractNum w:abstractNumId="8" w15:restartNumberingAfterBreak="0">
     <w:nsid w:val="5CE16738"/>
     <w:multiLevelType w:val="hybridMultilevel"/>
     <w:tmpl w:val="2DCEA266"/>
@@ -2306,7 +3190,7 @@
       </w:rPr>
     </w:lvl>
   </w:abstractNum>
-  <w:abstractNum w:abstractNumId="6" w15:restartNumberingAfterBreak="0">
+  <w:abstractNum w:abstractNumId="9" w15:restartNumberingAfterBreak="0">
     <w:nsid w:val="5EE70992"/>
     <w:multiLevelType w:val="hybridMultilevel"/>
     <w:tmpl w:val="6CF0B910"/>
@@ -2395,26 +3279,151 @@
       </w:pPr>
     </w:lvl>
   </w:abstractNum>
+  <w:abstractNum w:abstractNumId="10" w15:restartNumberingAfterBreak="0">
+    <w:nsid w:val="69A51EAF"/>
+    <w:multiLevelType w:val="hybridMultilevel"/>
+    <w:tmpl w:val="893E936A"/>
+    <w:lvl w:ilvl="0" w:tplc="04090001">
+      <w:start w:val="1"/>
+      <w:numFmt w:val="bullet"/>
+      <w:lvlText w:val=""/>
+      <w:lvlJc w:val="left"/>
+      <w:pPr>
+        <w:ind w:left="800" w:hanging="400"/>
+      </w:pPr>
+      <w:rPr>
+        <w:rFonts w:ascii="Wingdings" w:hAnsi="Wingdings" w:hint="default"/>
+      </w:rPr>
+    </w:lvl>
+    <w:lvl w:ilvl="1" w:tplc="04090003" w:tentative="1">
+      <w:start w:val="1"/>
+      <w:numFmt w:val="bullet"/>
+      <w:lvlText w:val=""/>
+      <w:lvlJc w:val="left"/>
+      <w:pPr>
+        <w:ind w:left="1200" w:hanging="400"/>
+      </w:pPr>
+      <w:rPr>
+        <w:rFonts w:ascii="Wingdings" w:hAnsi="Wingdings" w:hint="default"/>
+      </w:rPr>
+    </w:lvl>
+    <w:lvl w:ilvl="2" w:tplc="04090005" w:tentative="1">
+      <w:start w:val="1"/>
+      <w:numFmt w:val="bullet"/>
+      <w:lvlText w:val=""/>
+      <w:lvlJc w:val="left"/>
+      <w:pPr>
+        <w:ind w:left="1600" w:hanging="400"/>
+      </w:pPr>
+      <w:rPr>
+        <w:rFonts w:ascii="Wingdings" w:hAnsi="Wingdings" w:hint="default"/>
+      </w:rPr>
+    </w:lvl>
+    <w:lvl w:ilvl="3" w:tplc="04090001" w:tentative="1">
+      <w:start w:val="1"/>
+      <w:numFmt w:val="bullet"/>
+      <w:lvlText w:val=""/>
+      <w:lvlJc w:val="left"/>
+      <w:pPr>
+        <w:ind w:left="2000" w:hanging="400"/>
+      </w:pPr>
+      <w:rPr>
+        <w:rFonts w:ascii="Wingdings" w:hAnsi="Wingdings" w:hint="default"/>
+      </w:rPr>
+    </w:lvl>
+    <w:lvl w:ilvl="4" w:tplc="04090003" w:tentative="1">
+      <w:start w:val="1"/>
+      <w:numFmt w:val="bullet"/>
+      <w:lvlText w:val=""/>
+      <w:lvlJc w:val="left"/>
+      <w:pPr>
+        <w:ind w:left="2400" w:hanging="400"/>
+      </w:pPr>
+      <w:rPr>
+        <w:rFonts w:ascii="Wingdings" w:hAnsi="Wingdings" w:hint="default"/>
+      </w:rPr>
+    </w:lvl>
+    <w:lvl w:ilvl="5" w:tplc="04090005" w:tentative="1">
+      <w:start w:val="1"/>
+      <w:numFmt w:val="bullet"/>
+      <w:lvlText w:val=""/>
+      <w:lvlJc w:val="left"/>
+      <w:pPr>
+        <w:ind w:left="2800" w:hanging="400"/>
+      </w:pPr>
+      <w:rPr>
+        <w:rFonts w:ascii="Wingdings" w:hAnsi="Wingdings" w:hint="default"/>
+      </w:rPr>
+    </w:lvl>
+    <w:lvl w:ilvl="6" w:tplc="04090001" w:tentative="1">
+      <w:start w:val="1"/>
+      <w:numFmt w:val="bullet"/>
+      <w:lvlText w:val=""/>
+      <w:lvlJc w:val="left"/>
+      <w:pPr>
+        <w:ind w:left="3200" w:hanging="400"/>
+      </w:pPr>
+      <w:rPr>
+        <w:rFonts w:ascii="Wingdings" w:hAnsi="Wingdings" w:hint="default"/>
+      </w:rPr>
+    </w:lvl>
+    <w:lvl w:ilvl="7" w:tplc="04090003" w:tentative="1">
+      <w:start w:val="1"/>
+      <w:numFmt w:val="bullet"/>
+      <w:lvlText w:val=""/>
+      <w:lvlJc w:val="left"/>
+      <w:pPr>
+        <w:ind w:left="3600" w:hanging="400"/>
+      </w:pPr>
+      <w:rPr>
+        <w:rFonts w:ascii="Wingdings" w:hAnsi="Wingdings" w:hint="default"/>
+      </w:rPr>
+    </w:lvl>
+    <w:lvl w:ilvl="8" w:tplc="04090005" w:tentative="1">
+      <w:start w:val="1"/>
+      <w:numFmt w:val="bullet"/>
+      <w:lvlText w:val=""/>
+      <w:lvlJc w:val="left"/>
+      <w:pPr>
+        <w:ind w:left="4000" w:hanging="400"/>
+      </w:pPr>
+      <w:rPr>
+        <w:rFonts w:ascii="Wingdings" w:hAnsi="Wingdings" w:hint="default"/>
+      </w:rPr>
+    </w:lvl>
+  </w:abstractNum>
   <w:num w:numId="1">
+    <w:abstractNumId w:val="3"/>
+  </w:num>
+  <w:num w:numId="2">
+    <w:abstractNumId w:val="8"/>
+  </w:num>
+  <w:num w:numId="3">
     <w:abstractNumId w:val="1"/>
   </w:num>
-  <w:num w:numId="2">
+  <w:num w:numId="4">
     <w:abstractNumId w:val="5"/>
   </w:num>
-  <w:num w:numId="3">
-    <w:abstractNumId w:val="0"/>
+  <w:num w:numId="5">
+    <w:abstractNumId w:val="9"/>
   </w:num>
-  <w:num w:numId="4">
-    <w:abstractNumId w:val="3"/>
+  <w:num w:numId="6">
+    <w:abstractNumId w:val="4"/>
   </w:num>
-  <w:num w:numId="5">
+  <w:num w:numId="7">
+    <w:abstractNumId w:val="7"/>
+  </w:num>
+  <w:num w:numId="8">
     <w:abstractNumId w:val="6"/>
   </w:num>
-  <w:num w:numId="6">
+  <w:num w:numId="9">
+    <w:abstractNumId w:val="10"/>
+  </w:num>
+  <w:num w:numId="10">
     <w:abstractNumId w:val="2"/>
   </w:num>
-  <w:num w:numId="7">
-    <w:abstractNumId w:val="4"/>
+  <w:num w:numId="11">
+    <w:abstractNumId w:val="0"/>
   </w:num>
 </w:numbering>
 </file>

</xml_diff>